<commit_message>
Update final project report with latest changes
</commit_message>
<xml_diff>
--- a/deliverables/NLP_Final_Project_Report-asg4338-fa2025.docx
+++ b/deliverables/NLP_Final_Project_Report-asg4338-fa2025.docx
@@ -23,9 +23,15 @@
       <w:pPr>
         <w:spacing w:after="240"/>
         <w:jc w:val="center"/>
-      </w:pPr>
-      <w:r>
         <w:rPr>
+          <w:b/>
+          <w:bCs/>
+        </w:rPr>
+      </w:pPr>
+      <w:r>
+        <w:rPr>
+          <w:b/>
+          <w:bCs/>
           <w:i/>
           <w:sz w:val="24"/>
         </w:rPr>
@@ -36,33 +42,17 @@
       <w:pPr>
         <w:spacing w:after="0"/>
         <w:jc w:val="center"/>
-      </w:pPr>
-      <w:r>
+        <w:rPr>
+          <w:b/>
+          <w:bCs/>
+        </w:rPr>
+      </w:pPr>
+      <w:r>
+        <w:rPr>
+          <w:b/>
+          <w:bCs/>
+        </w:rPr>
         <w:t>Amit Gujrathi</w:t>
-      </w:r>
-      <w:r>
-        <w:t xml:space="preserve"> | </w:t>
-      </w:r>
-      <w:r>
-        <w:t>Metuchen</w:t>
-      </w:r>
-      <w:r>
-        <w:t xml:space="preserve"> |</w:t>
-      </w:r>
-      <w:r>
-        <w:t xml:space="preserve"> New Jersey</w:t>
-      </w:r>
-      <w:r>
-        <w:t xml:space="preserve"> |</w:t>
-      </w:r>
-      <w:r>
-        <w:t xml:space="preserve"> USA</w:t>
-      </w:r>
-      <w:r>
-        <w:t xml:space="preserve"> | </w:t>
-      </w:r>
-      <w:r>
-        <w:t>amit.gujrathi@utexas.edu</w:t>
       </w:r>
     </w:p>
     <w:p>
@@ -71,22 +61,19 @@
         <w:jc w:val="center"/>
       </w:pPr>
       <w:r>
-        <w:t>CS388 Natural Language Processing</w:t>
+        <w:t xml:space="preserve">Metuchen | </w:t>
+      </w:r>
+      <w:r>
+        <w:t>New Jersey</w:t>
       </w:r>
       <w:r>
         <w:t xml:space="preserve"> |</w:t>
       </w:r>
       <w:r>
+        <w:t xml:space="preserve"> USA</w:t>
+      </w:r>
+      <w:r>
         <w:t xml:space="preserve"> </w:t>
-      </w:r>
-      <w:r>
-        <w:t>University of Texas</w:t>
-      </w:r>
-      <w:r>
-        <w:t xml:space="preserve">, </w:t>
-      </w:r>
-      <w:r>
-        <w:t>Austin</w:t>
       </w:r>
     </w:p>
     <w:p>
@@ -94,8 +81,40 @@
         <w:spacing w:after="0"/>
         <w:jc w:val="center"/>
       </w:pPr>
+      <w:r>
+        <w:t>amit.gujrathi@utexas.edu</w:t>
+      </w:r>
     </w:p>
-    <w:p/>
+    <w:p>
+      <w:pPr>
+        <w:spacing w:after="0"/>
+        <w:jc w:val="center"/>
+      </w:pPr>
+      <w:r>
+        <w:t>Natural Language Processing</w:t>
+      </w:r>
+      <w:r>
+        <w:t xml:space="preserve"> | </w:t>
+      </w:r>
+      <w:r>
+        <w:t>University of Texas</w:t>
+      </w:r>
+      <w:r>
+        <w:t xml:space="preserve"> at</w:t>
+      </w:r>
+      <w:r>
+        <w:t xml:space="preserve"> </w:t>
+      </w:r>
+      <w:r>
+        <w:t>Austin</w:t>
+      </w:r>
+    </w:p>
+    <w:p>
+      <w:pPr>
+        <w:spacing w:after="0"/>
+        <w:jc w:val="center"/>
+      </w:pPr>
+    </w:p>
     <w:p>
       <w:pPr>
         <w:sectPr>
@@ -132,14 +151,71 @@
         <w:rPr>
           <w:b/>
         </w:rPr>
-        <w:t xml:space="preserve">CCS Concepts: </w:t>
-      </w:r>
-      <w:r>
-        <w:t xml:space="preserve">Computing methodologies~Natural language processing; </w:t>
-      </w:r>
-      <w:r>
-        <w:t>Machine learning</w:t>
-      </w:r>
+        <w:t>CCS</w:t>
+      </w:r>
+      <w:r>
+        <w:rPr>
+          <w:b/>
+        </w:rPr>
+        <w:t xml:space="preserve"> </w:t>
+      </w:r>
+      <w:r>
+        <w:rPr>
+          <w:b/>
+        </w:rPr>
+        <w:t>Concepts:</w:t>
+      </w:r>
+      <w:r>
+        <w:rPr>
+          <w:b/>
+        </w:rPr>
+        <w:t xml:space="preserve"> </w:t>
+      </w:r>
+      <w:r>
+        <w:t xml:space="preserve">Computing </w:t>
+      </w:r>
+      <w:r>
+        <w:t>M</w:t>
+      </w:r>
+      <w:r>
+        <w:t>ethodologies</w:t>
+      </w:r>
+      <w:r>
+        <w:t xml:space="preserve"> </w:t>
+      </w:r>
+      <w:r>
+        <w:t>~</w:t>
+      </w:r>
+      <w:r>
+        <w:t xml:space="preserve"> </w:t>
+      </w:r>
+      <w:r>
+        <w:t xml:space="preserve">Natural </w:t>
+      </w:r>
+      <w:r>
+        <w:t>L</w:t>
+      </w:r>
+      <w:r>
+        <w:t xml:space="preserve">anguage </w:t>
+      </w:r>
+      <w:r>
+        <w:t>P</w:t>
+      </w:r>
+      <w:r>
+        <w:t xml:space="preserve">rocessing; Machine </w:t>
+      </w:r>
+      <w:r>
+        <w:t>L</w:t>
+      </w:r>
+      <w:r>
+        <w:t>earning</w:t>
+      </w:r>
+    </w:p>
+    <w:p>
+      <w:pPr>
+        <w:spacing w:after="120"/>
+        <w:jc w:val="both"/>
+      </w:pPr>
       <w:r>
         <w:br/>
       </w:r>
@@ -185,7 +261,11 @@
         <w:jc w:val="both"/>
       </w:pPr>
       <w:r>
-        <w:t>We propose a systematic investigation into three research questions: (RQ1) What types of artifacts exist in SQuAD 1.1, and how statistically significant are they? (RQ2) Can dataset cartography effectively identify examples contributing to artifact learning? (RQ3) Do targeted reweighting strategies based on training dynamics reduce artifact dependence while maintaining performance?</w:t>
+        <w:t xml:space="preserve">We propose a systematic investigation into three research questions: (RQ1) What types of artifacts exist in SQuAD 1.1, and how statistically significant are they? (RQ2) Can dataset cartography effectively identify examples contributing to artifact learning? (RQ3) Do targeted reweighting strategies </w:t>
+      </w:r>
+      <w:r>
+        <w:lastRenderedPageBreak/>
+        <w:t>based on training dynamics reduce artifact dependence while maintaining performance?</w:t>
       </w:r>
     </w:p>
     <w:p>
@@ -194,11 +274,7 @@
         <w:jc w:val="both"/>
       </w:pPr>
       <w:r>
-        <w:t xml:space="preserve">Our contributions include: (1) Systematic Artifact Analysis through six complementary </w:t>
-      </w:r>
-      <w:r>
-        <w:lastRenderedPageBreak/>
-        <w:t>detection methods, (2) Dataset Cartography Application using training dynamics to identify artifact-prone examples, (3) Mitigation Framework through targeted reweighting strategies, (4) Reproducible Infrastructure with GPU acceleration, and (5) Statistical Validation confirming artifact significance.</w:t>
+        <w:t>Our contributions include: (1) Systematic Artifact Analysis through six complementary detection methods, (2) Dataset Cartography Application using training dynamics to identify artifact-prone examples, (3) Mitigation Framework through targeted reweighting strategies, (4) Reproducible Infrastructure with GPU acceleration, and (5) Statistical Validation confirming artifact significance.</w:t>
       </w:r>
     </w:p>
     <w:p>
@@ -257,7 +333,10 @@
         <w:jc w:val="both"/>
       </w:pPr>
       <w:r>
-        <w:t>Existing approaches include adversarial training, data augmentation, and example reweighting. Our work applies cartography-guided reweighting to question answering, focusing on hard example upweighting with a 2x multiplier.</w:t>
+        <w:t>Existing approaches include adversarial training, data augmentation, and example reweighting. Our work applies cartography-</w:t>
+      </w:r>
+      <w:r>
+        <w:t>guided reweighting to question answering, focusing on hard example upweighting with a 2x multiplier.</w:t>
       </w:r>
       <w:r>
         <w:t xml:space="preserve"> </w:t>
@@ -308,55 +387,97 @@
     <w:p>
       <w:pPr>
         <w:pStyle w:val="ListBullet"/>
-        <w:jc w:val="both"/>
-      </w:pPr>
-      <w:r>
-        <w:t>Position Bias: Distribution of answer positions in passages</w:t>
+      </w:pPr>
+      <w:r>
+        <w:t>Position</w:t>
+      </w:r>
+      <w:r>
+        <w:t>-</w:t>
+      </w:r>
+      <w:r>
+        <w:t>Bias: Distribution of answer positions in passages</w:t>
       </w:r>
     </w:p>
     <w:p>
       <w:pPr>
         <w:pStyle w:val="ListBullet"/>
-        <w:jc w:val="both"/>
-      </w:pPr>
-      <w:r>
-        <w:t>Question-Only Models: Performance using questions without passages</w:t>
+      </w:pPr>
+      <w:r>
+        <w:t>Question-Only</w:t>
+      </w:r>
+      <w:r>
+        <w:t xml:space="preserve"> </w:t>
+      </w:r>
+      <w:r>
+        <w:t>Models: Performance using questions without passages</w:t>
       </w:r>
     </w:p>
     <w:p>
       <w:pPr>
         <w:pStyle w:val="ListBullet"/>
-        <w:jc w:val="both"/>
-      </w:pPr>
-      <w:r>
-        <w:t>Passage-Only Models: Performance using passages without questions</w:t>
+      </w:pPr>
+      <w:r>
+        <w:t>Passage-Only</w:t>
+      </w:r>
+      <w:r>
+        <w:t xml:space="preserve"> </w:t>
+      </w:r>
+      <w:r>
+        <w:t>Models: Performance using passages without questions</w:t>
       </w:r>
     </w:p>
     <w:p>
       <w:pPr>
         <w:pStyle w:val="ListBullet"/>
-        <w:jc w:val="both"/>
-      </w:pPr>
-      <w:r>
-        <w:t>Chi-Square Testing: Statistical significance validation</w:t>
+      </w:pPr>
+      <w:r>
+        <w:t>Chi-Square</w:t>
+      </w:r>
+      <w:r>
+        <w:t xml:space="preserve"> </w:t>
+      </w:r>
+      <w:r>
+        <w:t>Testing: Statistical significance validation</w:t>
       </w:r>
     </w:p>
     <w:p>
       <w:pPr>
         <w:pStyle w:val="ListBullet"/>
-        <w:jc w:val="both"/>
-      </w:pPr>
-      <w:r>
-        <w:t>Answer Type Analysis: Distribution of answer types (entities, numbers, dates)</w:t>
+      </w:pPr>
+      <w:r>
+        <w:t>Answer</w:t>
+      </w:r>
+      <w:r>
+        <w:t xml:space="preserve"> </w:t>
+      </w:r>
+      <w:r>
+        <w:t>Type</w:t>
+      </w:r>
+      <w:r>
+        <w:t xml:space="preserve"> </w:t>
+      </w:r>
+      <w:r>
+        <w:t>Analysis: Distribution of answer types (entities, numbers, dates)</w:t>
       </w:r>
     </w:p>
     <w:p>
       <w:pPr>
         <w:pStyle w:val="ListBullet"/>
-        <w:jc w:val="both"/>
-      </w:pPr>
-      <w:r>
-        <w:t>Systematic Bias Detection: Comprehensive multi-dimensional analysis</w:t>
+      </w:pPr>
+      <w:r>
+        <w:t>Systematic</w:t>
+      </w:r>
+      <w:r>
+        <w:t xml:space="preserve"> </w:t>
+      </w:r>
+      <w:r>
+        <w:t>Bias</w:t>
+      </w:r>
+      <w:r>
+        <w:t xml:space="preserve"> </w:t>
+      </w:r>
+      <w:r>
+        <w:t>Detection: Comprehensive multi-dimensional analysis</w:t>
       </w:r>
     </w:p>
     <w:p>
@@ -395,14 +516,6 @@
     <w:p>
       <w:pPr>
         <w:pStyle w:val="ListBullet"/>
-      </w:pPr>
-      <w:r>
-        <w:t>Ambiguous: Moderate values on both dimensions</w:t>
-      </w:r>
-    </w:p>
-    <w:p>
-      <w:pPr>
-        <w:pStyle w:val="Heading1"/>
         <w:sectPr>
           <w:type w:val="continuous"/>
           <w:pgSz w:w="12240" w:h="15840"/>
@@ -411,13 +524,19 @@
           <w:docGrid w:linePitch="360"/>
         </w:sectPr>
       </w:pPr>
+      <w:r>
+        <w:lastRenderedPageBreak/>
+        <w:t xml:space="preserve">Ambiguous: Moderate values on both </w:t>
+      </w:r>
+      <w:r>
+        <w:t>dimension</w:t>
+      </w:r>
     </w:p>
     <w:p>
       <w:pPr>
         <w:pStyle w:val="Heading1"/>
       </w:pPr>
       <w:r>
-        <w:lastRenderedPageBreak/>
         <w:t>4 RESULTS</w:t>
       </w:r>
     </w:p>
@@ -435,10 +554,10 @@
         <w:jc w:val="both"/>
       </w:pPr>
       <w:r>
-        <w:t xml:space="preserve">Table 1 presents the main performance results. The cartography-mitigated model </w:t>
-      </w:r>
-      <w:r>
-        <w:t xml:space="preserve">achieved 57.1% exact match compared to the baseline 52.2%, representing a </w:t>
+        <w:t xml:space="preserve">Table 1 presents the main performance results. The cartography-mitigated model achieved 57.1% exact match compared to the </w:t>
+      </w:r>
+      <w:r>
+        <w:t xml:space="preserve">baseline 52.2%, representing a </w:t>
       </w:r>
       <w:r>
         <w:t>+4.9-percentage</w:t>
@@ -456,7 +575,6 @@
     <w:p>
       <w:pPr>
         <w:jc w:val="center"/>
-        <w:cnfStyle w:val="101000000000" w:firstRow="1" w:lastRow="0" w:firstColumn="1" w:lastColumn="0" w:oddVBand="0" w:evenVBand="0" w:oddHBand="0" w:evenHBand="0" w:firstRowFirstColumn="0" w:firstRowLastColumn="0" w:lastRowFirstColumn="0" w:lastRowLastColumn="0"/>
         <w:rPr>
           <w:rFonts w:asciiTheme="majorHAnsi" w:eastAsiaTheme="majorEastAsia" w:hAnsiTheme="majorHAnsi" w:cstheme="majorBidi"/>
           <w:b/>
@@ -474,7 +592,6 @@
     <w:p>
       <w:pPr>
         <w:jc w:val="center"/>
-        <w:cnfStyle w:val="101000000000" w:firstRow="1" w:lastRow="0" w:firstColumn="1" w:lastColumn="0" w:oddVBand="0" w:evenVBand="0" w:oddHBand="0" w:evenHBand="0" w:firstRowFirstColumn="0" w:firstRowLastColumn="0" w:lastRowFirstColumn="0" w:lastRowLastColumn="0"/>
         <w:rPr>
           <w:rFonts w:asciiTheme="majorHAnsi" w:eastAsiaTheme="majorEastAsia" w:hAnsiTheme="majorHAnsi" w:cstheme="majorBidi"/>
           <w:b/>
@@ -684,6 +801,11 @@
     <w:p>
       <w:pPr>
         <w:jc w:val="center"/>
+      </w:pPr>
+    </w:p>
+    <w:p>
+      <w:pPr>
+        <w:jc w:val="center"/>
         <w:sectPr>
           <w:type w:val="continuous"/>
           <w:pgSz w:w="12240" w:h="15840"/>
@@ -751,7 +873,6 @@
         <w:t>Figure 1: Training dynamics across epochs. Both EM and F1 scores show consistent improvement, with cartography-mitigated model outperforming baseline throughout training.</w:t>
       </w:r>
     </w:p>
-    <w:p/>
     <w:p>
       <w:pPr>
         <w:pStyle w:val="Heading2"/>
@@ -1175,10 +1296,101 @@
         <w:jc w:val="both"/>
       </w:pPr>
       <w:r>
-        <w:t xml:space="preserve">Promising directions include: (1) Scaling to full SQuAD dataset and other reading comprehension benchmarks, (2) Investigating alternative reweighting strategies beyond hard example upweighting, </w:t>
-      </w:r>
-      <w:r>
-        <w:t>(3) Evaluating generalization to out-of-domain datasets and zero-shot settings, (4) Analyzing artifact patterns across different model architectures and sizes, (5) Combining dataset cartography with other debiasing techniques.</w:t>
+        <w:t>Promising directions include: (1) Scaling to full SQuAD dataset and other reading comprehension benchmarks, (2) Investigating alternative reweighting strategies beyond hard example upweighting, (3) Evaluating generalization to out-of-domain datasets and zero-shot settings, (4) Analyzing artifact patterns across different model architectures and sizes, (5) Combining dataset cartography with other debiasing techniques.</w:t>
+      </w:r>
+    </w:p>
+    <w:p/>
+    <w:p>
+      <w:pPr>
+        <w:rPr>
+          <w:rFonts w:asciiTheme="majorHAnsi" w:eastAsiaTheme="majorEastAsia" w:hAnsiTheme="majorHAnsi" w:cstheme="majorBidi"/>
+          <w:b/>
+          <w:bCs/>
+          <w:color w:val="365F91" w:themeColor="accent1" w:themeShade="BF"/>
+          <w:sz w:val="28"/>
+          <w:szCs w:val="28"/>
+        </w:rPr>
+      </w:pPr>
+      <w:r>
+        <w:rPr>
+          <w:rFonts w:asciiTheme="majorHAnsi" w:eastAsiaTheme="majorEastAsia" w:hAnsiTheme="majorHAnsi" w:cstheme="majorBidi"/>
+          <w:b/>
+          <w:bCs/>
+          <w:color w:val="365F91" w:themeColor="accent1" w:themeShade="BF"/>
+          <w:sz w:val="28"/>
+          <w:szCs w:val="28"/>
+        </w:rPr>
+        <w:t>6 CONCLUSION</w:t>
+      </w:r>
+    </w:p>
+    <w:p>
+      <w:r>
+        <w:t xml:space="preserve">This study demonstrates that dataset cartography, when combined with training dynamics, is a powerful and systematic approach for identifying and mitigating dataset artifacts in question answering tasks. By applying this methodology to the SQuAD 1.1 dataset, the research reveals the presence of statistically significant artifacts—such as position and prediction bias—that can undermine genuine reading comprehension in neural models. </w:t>
+      </w:r>
+    </w:p>
+    <w:p>
+      <w:proofErr w:type="gramStart"/>
+      <w:r>
+        <w:t>Through the use of</w:t>
+      </w:r>
+      <w:proofErr w:type="gramEnd"/>
+      <w:r>
+        <w:t xml:space="preserve"> cartography metrics (confidence, variability, correctness), the project categorizes training examples into easy, hard, and ambiguous, and shows that targeted reweighting—specifically upweighting hard examples—leads to notable improvements in model performance. The cartography-mitigated model achieves a +4.9% increase in exact match and a +5.08% </w:t>
+      </w:r>
+      <w:r>
+        <w:t>increase in F1 score over the baseline, confirming the effectiveness of this mitigation strategy.</w:t>
+      </w:r>
+      <w:r>
+        <w:t xml:space="preserve"> </w:t>
+      </w:r>
+    </w:p>
+    <w:p>
+      <w:r>
+        <w:t>Statistical validation using chi-square tests further confirms that the detected artifacts are not random, but systematic biases that require attention. The framework developed is reproducible, scalable, and applicable to other datasets and model architectures, though future work should explore scaling to full datasets, alternative reweighting strategies, and generalization to out-of-domain settings.</w:t>
+      </w:r>
+      <w:r>
+        <w:t xml:space="preserve"> </w:t>
+      </w:r>
+    </w:p>
+    <w:p>
+      <w:r>
+        <w:t>Overall, this research advances the field by providing a principled, data-driven methodology for bias detection and mitigation in NLP, contributing to the development of more robust and fair question answering systems.</w:t>
+      </w:r>
+    </w:p>
+    <w:p/>
+    <w:p>
+      <w:r>
+        <w:rPr>
+          <w:rFonts w:asciiTheme="majorHAnsi" w:eastAsiaTheme="majorEastAsia" w:hAnsiTheme="majorHAnsi" w:cstheme="majorBidi"/>
+          <w:b/>
+          <w:bCs/>
+          <w:color w:val="365F91" w:themeColor="accent1" w:themeShade="BF"/>
+          <w:sz w:val="28"/>
+          <w:szCs w:val="28"/>
+        </w:rPr>
+        <w:t>AC</w:t>
+      </w:r>
+      <w:r>
+        <w:rPr>
+          <w:rFonts w:asciiTheme="majorHAnsi" w:eastAsiaTheme="majorEastAsia" w:hAnsiTheme="majorHAnsi" w:cstheme="majorBidi"/>
+          <w:b/>
+          <w:bCs/>
+          <w:color w:val="365F91" w:themeColor="accent1" w:themeShade="BF"/>
+          <w:sz w:val="28"/>
+          <w:szCs w:val="28"/>
+        </w:rPr>
+        <w:t>K</w:t>
+      </w:r>
+      <w:r>
+        <w:rPr>
+          <w:rFonts w:asciiTheme="majorHAnsi" w:eastAsiaTheme="majorEastAsia" w:hAnsiTheme="majorHAnsi" w:cstheme="majorBidi"/>
+          <w:b/>
+          <w:bCs/>
+          <w:color w:val="365F91" w:themeColor="accent1" w:themeShade="BF"/>
+          <w:sz w:val="28"/>
+          <w:szCs w:val="28"/>
+        </w:rPr>
+        <w:t>NOWLEDGEMENT</w:t>
       </w:r>
     </w:p>
     <w:p>
@@ -1191,6 +1403,102 @@
           <w:docGrid w:linePitch="360"/>
         </w:sectPr>
       </w:pPr>
+      <w:r>
+        <w:t xml:space="preserve">We would like to </w:t>
+      </w:r>
+      <w:r>
+        <w:t xml:space="preserve">thank </w:t>
+      </w:r>
+      <w:r>
+        <w:t>Dr.</w:t>
+      </w:r>
+      <w:r>
+        <w:t xml:space="preserve"> </w:t>
+      </w:r>
+      <w:r>
+        <w:t xml:space="preserve">Durrett </w:t>
+      </w:r>
+      <w:r>
+        <w:t>for</w:t>
+      </w:r>
+      <w:r>
+        <w:t xml:space="preserve"> </w:t>
+      </w:r>
+      <w:r>
+        <w:t>running such a helpful, thorough and comprehensive Natural Langu</w:t>
+      </w:r>
+      <w:r>
+        <w:t>age Processing class</w:t>
+      </w:r>
+      <w:r>
+        <w:t xml:space="preserve"> under the Artificial Intelligence program at UTA</w:t>
+      </w:r>
+      <w:r>
+        <w:t xml:space="preserve">, </w:t>
+      </w:r>
+      <w:r>
+        <w:t xml:space="preserve">providing guidance as and when needed </w:t>
+      </w:r>
+      <w:r>
+        <w:t xml:space="preserve">and for </w:t>
+      </w:r>
+      <w:r>
+        <w:t>extending</w:t>
+      </w:r>
+      <w:r>
+        <w:t xml:space="preserve"> the opportunity to explore the</w:t>
+      </w:r>
+      <w:r>
+        <w:t xml:space="preserve"> various </w:t>
+      </w:r>
+      <w:r>
+        <w:t>a</w:t>
+      </w:r>
+      <w:r>
+        <w:t xml:space="preserve">pplications of </w:t>
+      </w:r>
+      <w:r>
+        <w:t xml:space="preserve">the </w:t>
+      </w:r>
+      <w:r>
+        <w:t>NLP</w:t>
+      </w:r>
+      <w:r>
+        <w:t xml:space="preserve"> in daily life</w:t>
+      </w:r>
+      <w:r>
+        <w:t>.</w:t>
+      </w:r>
+      <w:r>
+        <w:t xml:space="preserve"> Their </w:t>
+      </w:r>
+      <w:r>
+        <w:t>guidance and the structure of the course were</w:t>
+      </w:r>
+      <w:r>
+        <w:t xml:space="preserve"> </w:t>
+      </w:r>
+      <w:r>
+        <w:t>instrumental in shaping the direction of this project. The TAs also</w:t>
+      </w:r>
+      <w:r>
+        <w:t xml:space="preserve"> </w:t>
+      </w:r>
+      <w:r>
+        <w:t>provided valuable insight and guidance in our approach to this</w:t>
+      </w:r>
+      <w:r>
+        <w:t xml:space="preserve"> </w:t>
+      </w:r>
+      <w:r>
+        <w:t>project</w:t>
+      </w:r>
+      <w:r>
+        <w:t xml:space="preserve"> as well as the various assignments throughout the course</w:t>
+      </w:r>
+      <w:r>
+        <w:t>.</w:t>
+      </w:r>
     </w:p>
     <w:p>
       <w:pPr>
@@ -1205,9 +1513,25 @@
     </w:p>
     <w:p>
       <w:pPr>
+        <w:rPr>
+          <w:rFonts w:asciiTheme="majorHAnsi" w:eastAsiaTheme="majorEastAsia" w:hAnsiTheme="majorHAnsi" w:cstheme="majorBidi"/>
+          <w:b/>
+          <w:bCs/>
+          <w:color w:val="365F91" w:themeColor="accent1" w:themeShade="BF"/>
+          <w:sz w:val="28"/>
+          <w:szCs w:val="28"/>
+        </w:rPr>
+      </w:pPr>
+      <w:r>
+        <w:br w:type="page"/>
+      </w:r>
+    </w:p>
+    <w:p>
+      <w:pPr>
         <w:pStyle w:val="Heading1"/>
       </w:pPr>
       <w:r>
+        <w:lastRenderedPageBreak/>
         <w:t>REFERENCES</w:t>
       </w:r>
     </w:p>
@@ -1321,7 +1645,14 @@
           <w:sz w:val="16"/>
           <w:szCs w:val="18"/>
         </w:rPr>
-        <w:t>[5] McCoy, R. T., Pavlick, E., and Linzen, T. (2019). Right for the Wrong Reasons: Right Answers, Wrong Reasoning in Reading Comprehension. In Proceedings of the 57th Conference of the Association for Computational Linguistics (ACL), pages 3519-3530.</w:t>
+        <w:t xml:space="preserve">[5] McCoy, R. T., Pavlick, E., and Linzen, T. (2019). Right for the Wrong Reasons: Right Answers, Wrong Reasoning in </w:t>
+      </w:r>
+      <w:r>
+        <w:rPr>
+          <w:sz w:val="16"/>
+          <w:szCs w:val="18"/>
+        </w:rPr>
+        <w:t>Reading Comprehension. In Proceedings of the 57th Conference of the Association for Computational Linguistics (ACL), pages 3519-3530.</w:t>
       </w:r>
     </w:p>
     <w:p>
@@ -2228,6 +2559,7 @@
   <w:style w:type="character" w:default="1" w:styleId="DefaultParagraphFont">
     <w:name w:val="Default Paragraph Font"/>
     <w:uiPriority w:val="1"/>
+    <w:semiHidden/>
     <w:unhideWhenUsed/>
   </w:style>
   <w:style w:type="table" w:default="1" w:styleId="TableNormal">
@@ -13003,6 +13335,29 @@
         <w:shd w:val="clear" w:color="auto" w:fill="FBCAA2" w:themeFill="accent6" w:themeFillTint="7F"/>
       </w:tcPr>
     </w:tblStylePr>
+  </w:style>
+  <w:style w:type="character" w:styleId="Hyperlink">
+    <w:name w:val="Hyperlink"/>
+    <w:basedOn w:val="DefaultParagraphFont"/>
+    <w:uiPriority w:val="99"/>
+    <w:unhideWhenUsed/>
+    <w:rsid w:val="00E872E1"/>
+    <w:rPr>
+      <w:color w:val="0000FF" w:themeColor="hyperlink"/>
+      <w:u w:val="single"/>
+    </w:rPr>
+  </w:style>
+  <w:style w:type="character" w:styleId="UnresolvedMention">
+    <w:name w:val="Unresolved Mention"/>
+    <w:basedOn w:val="DefaultParagraphFont"/>
+    <w:uiPriority w:val="99"/>
+    <w:semiHidden/>
+    <w:unhideWhenUsed/>
+    <w:rsid w:val="00E872E1"/>
+    <w:rPr>
+      <w:color w:val="605E5C"/>
+      <w:shd w:val="clear" w:color="auto" w:fill="E1DFDD"/>
+    </w:rPr>
   </w:style>
 </w:styles>
 </file>

</xml_diff>